<commit_message>
some workstuff on Client/Server communivation
</commit_message>
<xml_diff>
--- a/RNP Aufgabe2.docx
+++ b/RNP Aufgabe2.docx
@@ -18,15 +18,6 @@
         </w:rPr>
         <w:t>1.</w:t>
       </w:r>
-    </w:p>
-    <w:p>
-      <w:pPr>
-        <w:rPr>
-          <w:sz w:val="28"/>
-          <w:szCs w:val="28"/>
-          <w:u w:val="single"/>
-        </w:rPr>
-      </w:pPr>
       <w:r>
         <w:rPr>
           <w:noProof/>
@@ -36,10 +27,18 @@
           <w:lang w:eastAsia="de-DE"/>
         </w:rPr>
         <w:drawing>
-          <wp:inline distT="0" distB="0" distL="0" distR="0">
-            <wp:extent cx="4629150" cy="2333625"/>
-            <wp:effectExtent l="0" t="0" r="0" b="9525"/>
-            <wp:docPr id="1" name="Grafik 1" descr="C:\Users\RBernhof\Desktop\Unbenannt.jpg"/>
+          <wp:anchor distT="0" distB="101600" distL="0" distR="0" simplePos="0" relativeHeight="2" behindDoc="0" locked="0" layoutInCell="1" allowOverlap="1">
+            <wp:simplePos x="0" y="0"/>
+            <wp:positionH relativeFrom="column">
+              <wp:align>center</wp:align>
+            </wp:positionH>
+            <wp:positionV relativeFrom="paragraph">
+              <wp:align>top</wp:align>
+            </wp:positionV>
+            <wp:extent cx="1171575" cy="3648075"/>
+            <wp:effectExtent l="0" t="0" r="0" b="0"/>
+            <wp:wrapSquare wrapText="largest"/>
+            <wp:docPr id="1" name="Picture"/>
             <wp:cNvGraphicFramePr>
               <a:graphicFrameLocks xmlns:a="http://schemas.openxmlformats.org/drawingml/2006/main" noChangeAspect="1"/>
             </wp:cNvGraphicFramePr>
@@ -47,20 +46,13 @@
               <a:graphicData uri="http://schemas.openxmlformats.org/drawingml/2006/picture">
                 <pic:pic xmlns:pic="http://schemas.openxmlformats.org/drawingml/2006/picture">
                   <pic:nvPicPr>
-                    <pic:cNvPr id="0" name="Picture 1" descr="C:\Users\RBernhof\Desktop\Unbenannt.jpg"/>
+                    <pic:cNvPr id="1" name="Picture"/>
                     <pic:cNvPicPr>
                       <a:picLocks noChangeAspect="1" noChangeArrowheads="1"/>
                     </pic:cNvPicPr>
                   </pic:nvPicPr>
                   <pic:blipFill>
-                    <a:blip r:embed="rId4">
-                      <a:extLst>
-                        <a:ext uri="{28A0092B-C50C-407E-A947-70E740481C1C}">
-                          <a14:useLocalDpi xmlns:a14="http://schemas.microsoft.com/office/drawing/2010/main" val="0"/>
-                        </a:ext>
-                      </a:extLst>
-                    </a:blip>
-                    <a:srcRect/>
+                    <a:blip r:embed="rId4"/>
                     <a:stretch>
                       <a:fillRect/>
                     </a:stretch>
@@ -68,114 +60,1656 @@
                   <pic:spPr bwMode="auto">
                     <a:xfrm>
                       <a:off x="0" y="0"/>
-                      <a:ext cx="4629150" cy="2333625"/>
+                      <a:ext cx="1171575" cy="3648075"/>
                     </a:xfrm>
                     <a:prstGeom prst="rect">
                       <a:avLst/>
                     </a:prstGeom>
                     <a:noFill/>
-                    <a:ln>
+                    <a:ln w="9525">
                       <a:noFill/>
+                      <a:miter lim="800000"/>
+                      <a:headEnd/>
+                      <a:tailEnd/>
                     </a:ln>
                   </pic:spPr>
                 </pic:pic>
               </a:graphicData>
             </a:graphic>
-          </wp:inline>
+          </wp:anchor>
         </w:drawing>
       </w:r>
     </w:p>
     <w:p>
+      <w:pPr>
+        <w:rPr>
+          <w:sz w:val="28"/>
+          <w:szCs w:val="28"/>
+          <w:u w:val="single"/>
+        </w:rPr>
+      </w:pPr>
+    </w:p>
+    <w:p>
+      <w:pPr>
+        <w:rPr>
+          <w:sz w:val="28"/>
+          <w:szCs w:val="28"/>
+          <w:u w:val="single"/>
+        </w:rPr>
+      </w:pPr>
+    </w:p>
+    <w:p>
+      <w:pPr>
+        <w:rPr>
+          <w:sz w:val="28"/>
+          <w:szCs w:val="28"/>
+          <w:u w:val="single"/>
+        </w:rPr>
+      </w:pPr>
+    </w:p>
+    <w:p>
+      <w:pPr>
+        <w:rPr>
+          <w:sz w:val="28"/>
+          <w:szCs w:val="28"/>
+          <w:u w:val="single"/>
+        </w:rPr>
+      </w:pPr>
+    </w:p>
+    <w:p>
+      <w:pPr>
+        <w:rPr>
+          <w:sz w:val="28"/>
+          <w:szCs w:val="28"/>
+          <w:u w:val="single"/>
+        </w:rPr>
+      </w:pPr>
+    </w:p>
+    <w:p>
+      <w:pPr>
+        <w:rPr>
+          <w:sz w:val="28"/>
+          <w:szCs w:val="28"/>
+          <w:u w:val="single"/>
+        </w:rPr>
+      </w:pPr>
+    </w:p>
+    <w:p>
+      <w:pPr>
+        <w:rPr>
+          <w:sz w:val="28"/>
+          <w:szCs w:val="28"/>
+          <w:u w:val="single"/>
+        </w:rPr>
+      </w:pPr>
+    </w:p>
+    <w:p>
+      <w:pPr>
+        <w:rPr>
+          <w:sz w:val="28"/>
+          <w:szCs w:val="28"/>
+          <w:u w:val="single"/>
+        </w:rPr>
+      </w:pPr>
+    </w:p>
+    <w:p>
+      <w:pPr>
+        <w:rPr>
+          <w:sz w:val="28"/>
+          <w:szCs w:val="28"/>
+          <w:u w:val="single"/>
+        </w:rPr>
+      </w:pPr>
+    </w:p>
+    <w:p>
+      <w:pPr>
+        <w:rPr>
+          <w:sz w:val="28"/>
+          <w:szCs w:val="28"/>
+          <w:u w:val="single"/>
+        </w:rPr>
+      </w:pPr>
+    </w:p>
+    <w:p>
+      <w:pPr>
+        <w:rPr>
+          <w:sz w:val="28"/>
+          <w:szCs w:val="28"/>
+          <w:u w:val="single"/>
+        </w:rPr>
+      </w:pPr>
+    </w:p>
+    <w:p>
+      <w:pPr>
+        <w:rPr>
+          <w:sz w:val="28"/>
+          <w:szCs w:val="28"/>
+          <w:u w:val="single"/>
+        </w:rPr>
+      </w:pPr>
+    </w:p>
+    <w:p>
       <w:r>
         <w:t>TCP weil:</w:t>
       </w:r>
     </w:p>
     <w:p>
       <w:r>
-        <w:t>TCP stellt zuverlässige reienfolge-erhaltende Byte-Übertragung</w:t>
-      </w:r>
-      <w:r>
-        <w:t xml:space="preserve"> ("pipe") zwischen Client und S</w:t>
-      </w:r>
-      <w:r>
-        <w:t>e</w:t>
-      </w:r>
-      <w:r>
-        <w:t>r</w:t>
-      </w:r>
-      <w:r>
-        <w:t>ver bereit</w:t>
-      </w:r>
-    </w:p>
-    <w:p>
-      <w:pPr>
-        <w:rPr>
-          <w:sz w:val="28"/>
-          <w:szCs w:val="28"/>
-          <w:u w:val="single"/>
-        </w:rPr>
-      </w:pPr>
-    </w:p>
-    <w:p>
-      <w:pPr>
-        <w:rPr>
-          <w:sz w:val="28"/>
-          <w:szCs w:val="28"/>
-          <w:u w:val="single"/>
-        </w:rPr>
-      </w:pPr>
-      <w:r>
-        <w:rPr>
-          <w:sz w:val="28"/>
-          <w:szCs w:val="28"/>
-          <w:u w:val="single"/>
-        </w:rPr>
-        <w:t xml:space="preserve">2. </w:t>
-      </w:r>
-    </w:p>
-    <w:p>
-      <w:pPr>
-        <w:rPr>
-          <w:sz w:val="28"/>
-          <w:szCs w:val="28"/>
-          <w:u w:val="single"/>
-        </w:rPr>
-      </w:pPr>
-    </w:p>
-    <w:p>
-      <w:pPr>
-        <w:rPr>
-          <w:sz w:val="28"/>
-          <w:szCs w:val="28"/>
-          <w:u w:val="single"/>
-        </w:rPr>
-      </w:pPr>
-    </w:p>
-    <w:p>
-      <w:pPr>
-        <w:rPr>
-          <w:sz w:val="28"/>
-          <w:szCs w:val="28"/>
-          <w:u w:val="single"/>
-        </w:rPr>
-      </w:pPr>
-    </w:p>
-    <w:p>
-      <w:pPr>
-        <w:rPr>
-          <w:sz w:val="28"/>
-          <w:szCs w:val="28"/>
-          <w:u w:val="single"/>
-        </w:rPr>
-      </w:pPr>
+        <w:t>TCP stellt zuverlässige reihenfolge-erhaltende Byte-Übertragung ("</w:t>
+      </w:r>
+      <w:proofErr w:type="spellStart"/>
+      <w:r>
+        <w:t>pipe</w:t>
+      </w:r>
+      <w:proofErr w:type="spellEnd"/>
+      <w:r>
+        <w:t>") zwischen Client und Server bereit</w:t>
+      </w:r>
+    </w:p>
+    <w:p>
+      <w:pPr>
+        <w:rPr>
+          <w:sz w:val="28"/>
+          <w:szCs w:val="28"/>
+          <w:u w:val="single"/>
+        </w:rPr>
+      </w:pPr>
+    </w:p>
+    <w:p>
+      <w:pPr>
+        <w:rPr>
+          <w:sz w:val="28"/>
+          <w:szCs w:val="28"/>
+          <w:u w:val="single"/>
+        </w:rPr>
+      </w:pPr>
+    </w:p>
+    <w:p>
+      <w:pPr>
+        <w:rPr>
+          <w:sz w:val="28"/>
+          <w:szCs w:val="28"/>
+          <w:u w:val="single"/>
+        </w:rPr>
+      </w:pPr>
+    </w:p>
+    <w:p>
+      <w:pPr>
+        <w:rPr>
+          <w:sz w:val="28"/>
+          <w:szCs w:val="28"/>
+          <w:u w:val="single"/>
+        </w:rPr>
+      </w:pPr>
+    </w:p>
+    <w:p>
+      <w:pPr>
+        <w:rPr>
+          <w:sz w:val="28"/>
+          <w:szCs w:val="28"/>
+          <w:u w:val="single"/>
+        </w:rPr>
+      </w:pPr>
+    </w:p>
+    <w:p>
+      <w:pPr>
+        <w:rPr>
+          <w:sz w:val="28"/>
+          <w:szCs w:val="28"/>
+          <w:u w:val="single"/>
+        </w:rPr>
+      </w:pPr>
+    </w:p>
+    <w:p>
+      <w:pPr>
+        <w:rPr>
+          <w:sz w:val="28"/>
+          <w:szCs w:val="28"/>
+          <w:u w:val="single"/>
+        </w:rPr>
+      </w:pPr>
+    </w:p>
+    <w:p>
+      <w:pPr>
+        <w:rPr>
+          <w:sz w:val="28"/>
+          <w:szCs w:val="28"/>
+          <w:u w:val="single"/>
+        </w:rPr>
+      </w:pPr>
+    </w:p>
+    <w:p>
+      <w:pPr>
+        <w:rPr>
+          <w:sz w:val="28"/>
+          <w:szCs w:val="28"/>
+          <w:u w:val="single"/>
+        </w:rPr>
+      </w:pPr>
+    </w:p>
+    <w:p>
+      <w:pPr>
+        <w:rPr>
+          <w:sz w:val="28"/>
+          <w:szCs w:val="28"/>
+          <w:u w:val="single"/>
+        </w:rPr>
+      </w:pPr>
+    </w:p>
+    <w:p>
+      <w:pPr>
+        <w:rPr>
+          <w:sz w:val="28"/>
+          <w:szCs w:val="28"/>
+          <w:u w:val="single"/>
+        </w:rPr>
+      </w:pPr>
+    </w:p>
+    <w:p>
+      <w:pPr>
+        <w:rPr>
+          <w:sz w:val="28"/>
+          <w:szCs w:val="28"/>
+          <w:u w:val="single"/>
+        </w:rPr>
+      </w:pPr>
+    </w:p>
+    <w:p>
+      <w:r>
+        <w:rPr>
+          <w:sz w:val="28"/>
+          <w:szCs w:val="28"/>
+          <w:u w:val="single"/>
+        </w:rPr>
+        <w:lastRenderedPageBreak/>
+        <w:t>2.</w:t>
+      </w:r>
+    </w:p>
+    <w:p>
+      <w:pPr>
+        <w:rPr>
+          <w:sz w:val="28"/>
+          <w:szCs w:val="28"/>
+        </w:rPr>
+      </w:pPr>
+      <w:r>
+        <w:rPr>
+          <w:sz w:val="28"/>
+          <w:szCs w:val="28"/>
+          <w:u w:val="single"/>
+        </w:rPr>
+        <w:t xml:space="preserve">Zeichencodierung: </w:t>
+      </w:r>
+      <w:r>
+        <w:rPr>
+          <w:sz w:val="28"/>
+          <w:szCs w:val="28"/>
+        </w:rPr>
+        <w:t>UTF</w:t>
+      </w:r>
+    </w:p>
+    <w:p>
+      <w:pPr>
+        <w:rPr>
+          <w:sz w:val="28"/>
+          <w:szCs w:val="28"/>
+        </w:rPr>
+      </w:pPr>
+      <w:r>
+        <w:rPr>
+          <w:sz w:val="28"/>
+          <w:szCs w:val="28"/>
+          <w:u w:val="single"/>
+        </w:rPr>
+        <w:t>Port:</w:t>
+      </w:r>
+      <w:r>
+        <w:rPr>
+          <w:sz w:val="28"/>
+          <w:szCs w:val="28"/>
+        </w:rPr>
+        <w:t xml:space="preserve"> wird gewählt und bleibt dieser Port (</w:t>
+      </w:r>
+      <w:proofErr w:type="spellStart"/>
+      <w:r>
+        <w:rPr>
+          <w:sz w:val="28"/>
+          <w:szCs w:val="28"/>
+        </w:rPr>
+        <w:t>standard</w:t>
+      </w:r>
+      <w:proofErr w:type="spellEnd"/>
+      <w:r>
+        <w:rPr>
+          <w:sz w:val="28"/>
+          <w:szCs w:val="28"/>
+        </w:rPr>
+        <w:t xml:space="preserve"> bei uns 4567)</w:t>
+      </w:r>
+    </w:p>
+    <w:p>
+      <w:pPr>
+        <w:rPr>
+          <w:b/>
+          <w:sz w:val="32"/>
+          <w:szCs w:val="32"/>
+          <w:u w:val="single"/>
+        </w:rPr>
+      </w:pPr>
+      <w:r>
+        <w:rPr>
+          <w:b/>
+          <w:sz w:val="32"/>
+          <w:szCs w:val="32"/>
+          <w:u w:val="single"/>
+        </w:rPr>
+        <w:t xml:space="preserve">Präfixes vom Server zum Client: </w:t>
+      </w:r>
+    </w:p>
+    <w:p>
+      <w:pPr>
+        <w:rPr>
+          <w:sz w:val="28"/>
+          <w:szCs w:val="28"/>
+          <w:u w:val="single"/>
+        </w:rPr>
+      </w:pPr>
+      <w:r>
+        <w:rPr>
+          <w:sz w:val="28"/>
+          <w:szCs w:val="28"/>
+          <w:u w:val="single"/>
+        </w:rPr>
+        <w:t>.</w:t>
+      </w:r>
+      <w:proofErr w:type="spellStart"/>
+      <w:r>
+        <w:rPr>
+          <w:sz w:val="28"/>
+          <w:szCs w:val="28"/>
+          <w:u w:val="single"/>
+        </w:rPr>
+        <w:t>auth</w:t>
+      </w:r>
+      <w:proofErr w:type="spellEnd"/>
+      <w:r>
+        <w:rPr>
+          <w:sz w:val="28"/>
+          <w:szCs w:val="28"/>
+          <w:u w:val="single"/>
+        </w:rPr>
+        <w:t>:</w:t>
+      </w:r>
+    </w:p>
+    <w:p>
+      <w:proofErr w:type="spellStart"/>
+      <w:r>
+        <w:rPr>
+          <w:sz w:val="24"/>
+          <w:szCs w:val="24"/>
+        </w:rPr>
+        <w:t>server</w:t>
+      </w:r>
+      <w:proofErr w:type="spellEnd"/>
+      <w:r>
+        <w:rPr>
+          <w:sz w:val="24"/>
+          <w:szCs w:val="24"/>
+        </w:rPr>
+        <w:t xml:space="preserve"> sendet diesen Befehl nach dem Verbindungsaufbau um anzudeuten dass eine </w:t>
+      </w:r>
+      <w:proofErr w:type="spellStart"/>
+      <w:r>
+        <w:rPr>
+          <w:sz w:val="24"/>
+          <w:szCs w:val="24"/>
+        </w:rPr>
+        <w:t>authentifizierung</w:t>
+      </w:r>
+      <w:proofErr w:type="spellEnd"/>
+      <w:r>
+        <w:rPr>
+          <w:sz w:val="24"/>
+          <w:szCs w:val="24"/>
+        </w:rPr>
+        <w:t xml:space="preserve"> getätigt werden muss, hierbei muss der </w:t>
+      </w:r>
+      <w:proofErr w:type="spellStart"/>
+      <w:r>
+        <w:rPr>
+          <w:sz w:val="24"/>
+          <w:szCs w:val="24"/>
+        </w:rPr>
+        <w:t>client</w:t>
+      </w:r>
+      <w:proofErr w:type="spellEnd"/>
+      <w:r>
+        <w:rPr>
+          <w:sz w:val="24"/>
+          <w:szCs w:val="24"/>
+        </w:rPr>
+        <w:t xml:space="preserve"> dann einfach nur den </w:t>
+      </w:r>
+      <w:proofErr w:type="spellStart"/>
+      <w:r>
+        <w:rPr>
+          <w:sz w:val="24"/>
+          <w:szCs w:val="24"/>
+        </w:rPr>
+        <w:t>namen</w:t>
+      </w:r>
+      <w:proofErr w:type="spellEnd"/>
+      <w:r>
+        <w:rPr>
+          <w:sz w:val="24"/>
+          <w:szCs w:val="24"/>
+        </w:rPr>
+        <w:t xml:space="preserve"> als String schicken</w:t>
+      </w:r>
+    </w:p>
+    <w:p>
+      <w:r>
+        <w:rPr>
+          <w:sz w:val="28"/>
+          <w:szCs w:val="28"/>
+          <w:u w:val="single"/>
+        </w:rPr>
+        <w:t>.</w:t>
+      </w:r>
+      <w:proofErr w:type="spellStart"/>
+      <w:r>
+        <w:rPr>
+          <w:sz w:val="28"/>
+          <w:szCs w:val="28"/>
+          <w:u w:val="single"/>
+        </w:rPr>
+        <w:t>authfail</w:t>
+      </w:r>
+      <w:proofErr w:type="spellEnd"/>
+      <w:r>
+        <w:rPr>
+          <w:sz w:val="28"/>
+          <w:szCs w:val="28"/>
+          <w:u w:val="single"/>
+        </w:rPr>
+        <w:t>:</w:t>
+      </w:r>
+    </w:p>
+    <w:p>
+      <w:pPr>
+        <w:rPr>
+          <w:sz w:val="21"/>
+          <w:szCs w:val="24"/>
+        </w:rPr>
+      </w:pPr>
+      <w:r>
+        <w:rPr>
+          <w:sz w:val="24"/>
+          <w:szCs w:val="24"/>
+        </w:rPr>
+        <w:t>sendet der Server dem Client wenn der Name den dieser gewählt hat bereits vergeben ist</w:t>
+      </w:r>
+    </w:p>
+    <w:p>
+      <w:pPr>
+        <w:rPr>
+          <w:sz w:val="28"/>
+          <w:szCs w:val="28"/>
+          <w:u w:val="single"/>
+        </w:rPr>
+      </w:pPr>
+      <w:r>
+        <w:rPr>
+          <w:sz w:val="28"/>
+          <w:szCs w:val="28"/>
+          <w:u w:val="single"/>
+        </w:rPr>
+        <w:t>.</w:t>
+      </w:r>
+      <w:proofErr w:type="spellStart"/>
+      <w:r>
+        <w:rPr>
+          <w:sz w:val="28"/>
+          <w:szCs w:val="28"/>
+          <w:u w:val="single"/>
+        </w:rPr>
+        <w:t>ack</w:t>
+      </w:r>
+      <w:proofErr w:type="spellEnd"/>
+      <w:r>
+        <w:rPr>
+          <w:sz w:val="28"/>
+          <w:szCs w:val="28"/>
+          <w:u w:val="single"/>
+        </w:rPr>
+        <w:t>:</w:t>
+      </w:r>
+    </w:p>
+    <w:p>
+      <w:pPr>
+        <w:rPr>
+          <w:sz w:val="24"/>
+          <w:szCs w:val="24"/>
+        </w:rPr>
+      </w:pPr>
+      <w:r>
+        <w:rPr>
+          <w:sz w:val="24"/>
+          <w:szCs w:val="24"/>
+        </w:rPr>
+        <w:t>Sendet der Server dem Client nachdem er den Namen akzeptiert hat und schaltet den Client frei</w:t>
+      </w:r>
+    </w:p>
+    <w:p>
+      <w:pPr>
+        <w:rPr>
+          <w:sz w:val="28"/>
+          <w:szCs w:val="28"/>
+          <w:u w:val="single"/>
+        </w:rPr>
+      </w:pPr>
+      <w:r>
+        <w:rPr>
+          <w:sz w:val="28"/>
+          <w:szCs w:val="28"/>
+          <w:u w:val="single"/>
+        </w:rPr>
+        <w:t>.</w:t>
+      </w:r>
+      <w:proofErr w:type="spellStart"/>
+      <w:r>
+        <w:rPr>
+          <w:sz w:val="28"/>
+          <w:szCs w:val="28"/>
+          <w:u w:val="single"/>
+        </w:rPr>
+        <w:t>new</w:t>
+      </w:r>
+      <w:proofErr w:type="spellEnd"/>
+      <w:r>
+        <w:rPr>
+          <w:sz w:val="28"/>
+          <w:szCs w:val="28"/>
+          <w:u w:val="single"/>
+        </w:rPr>
+        <w:t>:</w:t>
+      </w:r>
+    </w:p>
+    <w:p>
+      <w:pPr>
+        <w:rPr>
+          <w:sz w:val="24"/>
+          <w:szCs w:val="24"/>
+        </w:rPr>
+      </w:pPr>
+      <w:r>
+        <w:rPr>
+          <w:sz w:val="24"/>
+          <w:szCs w:val="24"/>
+        </w:rPr>
+        <w:t>Sendet</w:t>
+      </w:r>
+      <w:r>
+        <w:rPr>
+          <w:sz w:val="24"/>
+          <w:szCs w:val="24"/>
+        </w:rPr>
+        <w:t xml:space="preserve"> der Server an alle Clients um anzudeuten dass jemand neues den Chatraum verlassen hat</w:t>
+      </w:r>
+      <w:r>
+        <w:rPr>
+          <w:sz w:val="24"/>
+          <w:szCs w:val="24"/>
+        </w:rPr>
+        <w:t>,</w:t>
+      </w:r>
+      <w:r>
+        <w:rPr>
+          <w:sz w:val="24"/>
+          <w:szCs w:val="24"/>
+        </w:rPr>
+        <w:t xml:space="preserve"> </w:t>
+      </w:r>
+      <w:r>
+        <w:rPr>
+          <w:sz w:val="24"/>
+          <w:szCs w:val="24"/>
+        </w:rPr>
+        <w:t>um</w:t>
+      </w:r>
+      <w:r>
+        <w:rPr>
+          <w:sz w:val="24"/>
+          <w:szCs w:val="24"/>
+        </w:rPr>
+        <w:t xml:space="preserve"> </w:t>
+      </w:r>
+      <w:r>
+        <w:rPr>
+          <w:sz w:val="24"/>
+          <w:szCs w:val="24"/>
+        </w:rPr>
+        <w:t>so</w:t>
+      </w:r>
+      <w:r>
+        <w:rPr>
+          <w:sz w:val="24"/>
+          <w:szCs w:val="24"/>
+        </w:rPr>
+        <w:t xml:space="preserve"> ggf. die Chatteilnehmerliste anzupassen.</w:t>
+      </w:r>
+      <w:r>
+        <w:rPr>
+          <w:sz w:val="24"/>
+          <w:szCs w:val="24"/>
+        </w:rPr>
+        <w:t xml:space="preserve"> Der Client kann dann ggf. mit „.</w:t>
+      </w:r>
+      <w:proofErr w:type="spellStart"/>
+      <w:r>
+        <w:rPr>
+          <w:sz w:val="24"/>
+          <w:szCs w:val="24"/>
+        </w:rPr>
+        <w:t>clients</w:t>
+      </w:r>
+      <w:proofErr w:type="spellEnd"/>
+      <w:r>
+        <w:rPr>
+          <w:sz w:val="24"/>
+          <w:szCs w:val="24"/>
+        </w:rPr>
+        <w:t>“ eine Anfrage an den Server schicken um eine aktualisierte Teilnehmerliste zu bekommen oder diese Nachricht ignorieren.</w:t>
+      </w:r>
+    </w:p>
+    <w:p>
+      <w:pPr>
+        <w:rPr>
+          <w:sz w:val="28"/>
+          <w:szCs w:val="28"/>
+          <w:u w:val="single"/>
+        </w:rPr>
+      </w:pPr>
+      <w:r>
+        <w:rPr>
+          <w:sz w:val="28"/>
+          <w:szCs w:val="28"/>
+          <w:u w:val="single"/>
+        </w:rPr>
+        <w:t>.</w:t>
+      </w:r>
+      <w:proofErr w:type="spellStart"/>
+      <w:r>
+        <w:rPr>
+          <w:sz w:val="28"/>
+          <w:szCs w:val="28"/>
+          <w:u w:val="single"/>
+        </w:rPr>
+        <w:t>clients</w:t>
+      </w:r>
+      <w:proofErr w:type="spellEnd"/>
+      <w:r>
+        <w:rPr>
+          <w:sz w:val="28"/>
+          <w:szCs w:val="28"/>
+          <w:u w:val="single"/>
+        </w:rPr>
+        <w:t>:</w:t>
+      </w:r>
+    </w:p>
+    <w:p>
+      <w:pPr>
+        <w:rPr>
+          <w:sz w:val="24"/>
+          <w:szCs w:val="24"/>
+        </w:rPr>
+      </w:pPr>
+      <w:r>
+        <w:rPr>
+          <w:sz w:val="24"/>
+          <w:szCs w:val="24"/>
+        </w:rPr>
+        <w:t>Sendet</w:t>
+      </w:r>
+      <w:r>
+        <w:rPr>
+          <w:sz w:val="24"/>
+          <w:szCs w:val="24"/>
+        </w:rPr>
+        <w:t xml:space="preserve"> der Server an den Client um alle aktuell im Chatraum verfügbaren Clients mit Namen mitzuteilen. Bsp. „.</w:t>
+      </w:r>
+      <w:proofErr w:type="spellStart"/>
+      <w:r>
+        <w:rPr>
+          <w:sz w:val="24"/>
+          <w:szCs w:val="24"/>
+        </w:rPr>
+        <w:t>clients</w:t>
+      </w:r>
+      <w:proofErr w:type="spellEnd"/>
+      <w:r>
+        <w:rPr>
+          <w:sz w:val="24"/>
+          <w:szCs w:val="24"/>
+        </w:rPr>
+        <w:t xml:space="preserve"> Hans; Peter; Klaus“</w:t>
+      </w:r>
+    </w:p>
+    <w:p>
+      <w:pPr>
+        <w:rPr>
+          <w:sz w:val="28"/>
+          <w:szCs w:val="28"/>
+          <w:u w:val="single"/>
+        </w:rPr>
+      </w:pPr>
+      <w:r>
+        <w:rPr>
+          <w:sz w:val="28"/>
+          <w:szCs w:val="28"/>
+          <w:u w:val="single"/>
+        </w:rPr>
+        <w:t>.</w:t>
+      </w:r>
+      <w:proofErr w:type="spellStart"/>
+      <w:r>
+        <w:rPr>
+          <w:sz w:val="28"/>
+          <w:szCs w:val="28"/>
+          <w:u w:val="single"/>
+        </w:rPr>
+        <w:t>message</w:t>
+      </w:r>
+      <w:proofErr w:type="spellEnd"/>
+    </w:p>
+    <w:p>
+      <w:r>
+        <w:rPr>
+          <w:sz w:val="24"/>
+          <w:szCs w:val="24"/>
+        </w:rPr>
+        <w:t>Sendet der Server an den Client um eine neue Nachricht zu übersenden. Bsp. „.</w:t>
+      </w:r>
+      <w:proofErr w:type="spellStart"/>
+      <w:r>
+        <w:rPr>
+          <w:sz w:val="24"/>
+          <w:szCs w:val="24"/>
+        </w:rPr>
+        <w:t>message</w:t>
+      </w:r>
+      <w:proofErr w:type="spellEnd"/>
+      <w:r>
+        <w:rPr>
+          <w:sz w:val="24"/>
+          <w:szCs w:val="24"/>
+        </w:rPr>
+        <w:t xml:space="preserve"> hallo“</w:t>
+      </w:r>
+      <w:r>
+        <w:rPr>
+          <w:sz w:val="24"/>
+          <w:szCs w:val="24"/>
+        </w:rPr>
+        <w:t>.</w:t>
+      </w:r>
+      <w:r>
+        <w:rPr>
+          <w:sz w:val="24"/>
+          <w:szCs w:val="24"/>
+        </w:rPr>
+        <w:br/>
+      </w:r>
+    </w:p>
+    <w:p>
+      <w:pPr>
+        <w:rPr>
+          <w:b/>
+          <w:sz w:val="32"/>
+          <w:szCs w:val="32"/>
+          <w:u w:val="single"/>
+        </w:rPr>
+      </w:pPr>
+      <w:r>
+        <w:rPr>
+          <w:b/>
+          <w:sz w:val="32"/>
+          <w:szCs w:val="32"/>
+          <w:u w:val="single"/>
+        </w:rPr>
+        <w:t xml:space="preserve">Präfixes vom </w:t>
+      </w:r>
+      <w:r>
+        <w:rPr>
+          <w:b/>
+          <w:sz w:val="32"/>
+          <w:szCs w:val="32"/>
+          <w:u w:val="single"/>
+        </w:rPr>
+        <w:t>Client</w:t>
+      </w:r>
+      <w:r>
+        <w:rPr>
+          <w:b/>
+          <w:sz w:val="32"/>
+          <w:szCs w:val="32"/>
+          <w:u w:val="single"/>
+        </w:rPr>
+        <w:t xml:space="preserve"> zum </w:t>
+      </w:r>
+      <w:r>
+        <w:rPr>
+          <w:b/>
+          <w:sz w:val="32"/>
+          <w:szCs w:val="32"/>
+          <w:u w:val="single"/>
+        </w:rPr>
+        <w:t>Server</w:t>
+      </w:r>
+      <w:r>
+        <w:rPr>
+          <w:b/>
+          <w:sz w:val="32"/>
+          <w:szCs w:val="32"/>
+          <w:u w:val="single"/>
+        </w:rPr>
+        <w:t xml:space="preserve">: </w:t>
+      </w:r>
+    </w:p>
+    <w:p>
+      <w:pPr>
+        <w:rPr>
+          <w:sz w:val="28"/>
+          <w:szCs w:val="28"/>
+          <w:u w:val="single"/>
+        </w:rPr>
+      </w:pPr>
+      <w:r>
+        <w:rPr>
+          <w:sz w:val="28"/>
+          <w:szCs w:val="28"/>
+          <w:u w:val="single"/>
+        </w:rPr>
+        <w:t>.</w:t>
+      </w:r>
+      <w:proofErr w:type="spellStart"/>
+      <w:r>
+        <w:rPr>
+          <w:sz w:val="28"/>
+          <w:szCs w:val="28"/>
+          <w:u w:val="single"/>
+        </w:rPr>
+        <w:t>quit</w:t>
+      </w:r>
+      <w:proofErr w:type="spellEnd"/>
+    </w:p>
+    <w:p>
+      <w:r>
+        <w:rPr>
+          <w:sz w:val="24"/>
+          <w:szCs w:val="24"/>
+        </w:rPr>
+        <w:t>Sendet der Client an den Server um anzudeuten den Chatraum verlassen zu wollen und der Server sendet das zurück damit der Client die Verbindung auch beendet</w:t>
+      </w:r>
+    </w:p>
+    <w:p>
+      <w:pPr>
+        <w:rPr>
+          <w:sz w:val="28"/>
+          <w:szCs w:val="28"/>
+          <w:u w:val="single"/>
+        </w:rPr>
+      </w:pPr>
+      <w:r>
+        <w:rPr>
+          <w:sz w:val="28"/>
+          <w:szCs w:val="28"/>
+          <w:u w:val="single"/>
+        </w:rPr>
+        <w:t>.</w:t>
+      </w:r>
+      <w:proofErr w:type="spellStart"/>
+      <w:r>
+        <w:rPr>
+          <w:sz w:val="28"/>
+          <w:szCs w:val="28"/>
+          <w:u w:val="single"/>
+        </w:rPr>
+        <w:t>message</w:t>
+      </w:r>
+      <w:proofErr w:type="spellEnd"/>
+    </w:p>
+    <w:p>
+      <w:pPr>
+        <w:tabs>
+          <w:tab w:val="left" w:pos="1380"/>
+        </w:tabs>
+        <w:rPr>
+          <w:sz w:val="28"/>
+          <w:szCs w:val="28"/>
+          <w:u w:val="single"/>
+        </w:rPr>
+      </w:pPr>
+      <w:r>
+        <w:rPr>
+          <w:sz w:val="24"/>
+          <w:szCs w:val="24"/>
+        </w:rPr>
+        <w:t xml:space="preserve">Werden einer Message die an alle gesendet werden soll voran gestellt. Alles was ohne </w:t>
+      </w:r>
+      <w:r>
+        <w:rPr>
+          <w:sz w:val="24"/>
+          <w:szCs w:val="24"/>
+        </w:rPr>
+        <w:t>dieses Präfix</w:t>
+      </w:r>
+      <w:r>
+        <w:rPr>
+          <w:sz w:val="24"/>
+          <w:szCs w:val="24"/>
+        </w:rPr>
+        <w:t xml:space="preserve"> gesendet wird, wird einfach ignoriert.</w:t>
+      </w:r>
+    </w:p>
+    <w:p>
+      <w:pPr>
+        <w:rPr>
+          <w:sz w:val="28"/>
+          <w:szCs w:val="28"/>
+          <w:u w:val="single"/>
+        </w:rPr>
+      </w:pPr>
+      <w:r>
+        <w:rPr>
+          <w:sz w:val="28"/>
+          <w:szCs w:val="28"/>
+          <w:u w:val="single"/>
+        </w:rPr>
+        <w:lastRenderedPageBreak/>
+        <w:t>.</w:t>
+      </w:r>
+      <w:proofErr w:type="spellStart"/>
+      <w:r>
+        <w:rPr>
+          <w:sz w:val="28"/>
+          <w:szCs w:val="28"/>
+          <w:u w:val="single"/>
+        </w:rPr>
+        <w:t>clients</w:t>
+      </w:r>
       <w:bookmarkStart w:id="0" w:name="_GoBack"/>
       <w:bookmarkEnd w:id="0"/>
-      <w:r>
-        <w:rPr>
-          <w:sz w:val="28"/>
-          <w:szCs w:val="28"/>
-          <w:u w:val="single"/>
-        </w:rPr>
+      <w:proofErr w:type="spellEnd"/>
+    </w:p>
+    <w:p>
+      <w:pPr>
+        <w:rPr>
+          <w:sz w:val="24"/>
+          <w:szCs w:val="24"/>
+        </w:rPr>
+      </w:pPr>
+      <w:r>
+        <w:rPr>
+          <w:sz w:val="24"/>
+          <w:szCs w:val="24"/>
+        </w:rPr>
+        <w:t xml:space="preserve">Sendet der Client an den Server und der Server antwortet </w:t>
+      </w:r>
+      <w:r>
+        <w:rPr>
+          <w:sz w:val="24"/>
+          <w:szCs w:val="24"/>
+        </w:rPr>
+        <w:t>mit</w:t>
+      </w:r>
+      <w:r>
+        <w:rPr>
+          <w:sz w:val="24"/>
+          <w:szCs w:val="24"/>
+        </w:rPr>
+        <w:t xml:space="preserve"> der Liste der Clients die im Chatraum sind</w:t>
+      </w:r>
+      <w:r>
+        <w:rPr>
+          <w:sz w:val="24"/>
+          <w:szCs w:val="24"/>
+        </w:rPr>
+        <w:t xml:space="preserve">, getrennt von einem </w:t>
+      </w:r>
+      <w:r>
+        <w:rPr>
+          <w:sz w:val="24"/>
+          <w:szCs w:val="24"/>
+        </w:rPr>
+        <w:t>Semikolon</w:t>
+      </w:r>
+      <w:r>
+        <w:rPr>
+          <w:sz w:val="24"/>
+          <w:szCs w:val="24"/>
+        </w:rPr>
+        <w:t>.</w:t>
+      </w:r>
+      <w:r>
+        <w:rPr>
+          <w:sz w:val="24"/>
+          <w:szCs w:val="24"/>
+        </w:rPr>
+        <w:br/>
+        <w:t>Beispiel „</w:t>
+      </w:r>
+      <w:r>
+        <w:rPr>
+          <w:sz w:val="24"/>
+          <w:szCs w:val="24"/>
+        </w:rPr>
+        <w:t>.</w:t>
+      </w:r>
+      <w:proofErr w:type="spellStart"/>
+      <w:r>
+        <w:rPr>
+          <w:sz w:val="24"/>
+          <w:szCs w:val="24"/>
+        </w:rPr>
+        <w:t>clients</w:t>
+      </w:r>
+      <w:proofErr w:type="spellEnd"/>
+      <w:r>
+        <w:rPr>
+          <w:sz w:val="24"/>
+          <w:szCs w:val="24"/>
+        </w:rPr>
+        <w:t xml:space="preserve"> </w:t>
+      </w:r>
+      <w:r>
+        <w:rPr>
+          <w:sz w:val="24"/>
+          <w:szCs w:val="24"/>
+        </w:rPr>
+        <w:t>Hans; Peter; Klaus“</w:t>
+      </w:r>
+    </w:p>
+    <w:p>
+      <w:pPr>
+        <w:rPr>
+          <w:sz w:val="24"/>
+          <w:szCs w:val="24"/>
+        </w:rPr>
+      </w:pPr>
+    </w:p>
+    <w:p>
+      <w:pPr>
+        <w:rPr>
+          <w:sz w:val="28"/>
+          <w:szCs w:val="28"/>
+          <w:u w:val="single"/>
+        </w:rPr>
+      </w:pPr>
+      <w:r>
+        <w:rPr>
+          <w:sz w:val="28"/>
+          <w:szCs w:val="28"/>
+          <w:u w:val="single"/>
+        </w:rPr>
+        <w:t>Beispielsession</w:t>
+      </w:r>
+      <w:r>
+        <w:rPr>
+          <w:sz w:val="28"/>
+          <w:szCs w:val="28"/>
+          <w:u w:val="single"/>
+        </w:rPr>
+        <w:t xml:space="preserve"> bei </w:t>
+      </w:r>
+      <w:proofErr w:type="spellStart"/>
+      <w:r>
+        <w:rPr>
+          <w:sz w:val="28"/>
+          <w:szCs w:val="28"/>
+          <w:u w:val="single"/>
+        </w:rPr>
+        <w:t>Auth</w:t>
+      </w:r>
+      <w:proofErr w:type="spellEnd"/>
+      <w:r>
+        <w:rPr>
+          <w:sz w:val="28"/>
+          <w:szCs w:val="28"/>
+          <w:u w:val="single"/>
+        </w:rPr>
+        <w:t xml:space="preserve"> Erfolg</w:t>
+      </w:r>
+      <w:r>
+        <w:rPr>
+          <w:sz w:val="28"/>
+          <w:szCs w:val="28"/>
+          <w:u w:val="single"/>
+        </w:rPr>
+        <w:t>:</w:t>
+      </w:r>
+    </w:p>
+    <w:p>
+      <w:pPr>
+        <w:rPr>
+          <w:sz w:val="24"/>
+          <w:szCs w:val="24"/>
+        </w:rPr>
+      </w:pPr>
+      <w:r>
+        <w:rPr>
+          <w:sz w:val="24"/>
+          <w:szCs w:val="24"/>
+        </w:rPr>
+        <w:t>Nachdem die Verbindung aufgebaut worden ist:</w:t>
+      </w:r>
+      <w:r>
+        <w:rPr>
+          <w:sz w:val="24"/>
+          <w:szCs w:val="24"/>
+        </w:rPr>
+        <w:br/>
+        <w:t>Server: .</w:t>
+      </w:r>
+      <w:proofErr w:type="spellStart"/>
+      <w:r>
+        <w:rPr>
+          <w:sz w:val="24"/>
+          <w:szCs w:val="24"/>
+        </w:rPr>
+        <w:t>auth</w:t>
+      </w:r>
+      <w:proofErr w:type="spellEnd"/>
+      <w:r>
+        <w:rPr>
+          <w:sz w:val="24"/>
+          <w:szCs w:val="24"/>
+        </w:rPr>
+        <w:br/>
+        <w:t>Client: Tim</w:t>
+      </w:r>
+      <w:r>
+        <w:rPr>
+          <w:sz w:val="24"/>
+          <w:szCs w:val="24"/>
+        </w:rPr>
+        <w:br/>
+        <w:t>Server: .</w:t>
+      </w:r>
+      <w:proofErr w:type="spellStart"/>
+      <w:r>
+        <w:rPr>
+          <w:sz w:val="24"/>
+          <w:szCs w:val="24"/>
+        </w:rPr>
+        <w:t>ack</w:t>
+      </w:r>
+      <w:proofErr w:type="spellEnd"/>
+      <w:r>
+        <w:rPr>
+          <w:sz w:val="24"/>
+          <w:szCs w:val="24"/>
+        </w:rPr>
+        <w:br/>
+        <w:t>Server: .</w:t>
+      </w:r>
+      <w:proofErr w:type="spellStart"/>
+      <w:r>
+        <w:rPr>
+          <w:sz w:val="24"/>
+          <w:szCs w:val="24"/>
+        </w:rPr>
+        <w:t>new</w:t>
+      </w:r>
+      <w:proofErr w:type="spellEnd"/>
+      <w:r>
+        <w:rPr>
+          <w:sz w:val="24"/>
+          <w:szCs w:val="24"/>
+        </w:rPr>
+        <w:br/>
+        <w:t>Server: .</w:t>
+      </w:r>
+      <w:proofErr w:type="spellStart"/>
+      <w:r>
+        <w:rPr>
+          <w:sz w:val="24"/>
+          <w:szCs w:val="24"/>
+        </w:rPr>
+        <w:t>message</w:t>
+      </w:r>
+      <w:proofErr w:type="spellEnd"/>
+      <w:r>
+        <w:rPr>
+          <w:sz w:val="24"/>
+          <w:szCs w:val="24"/>
+        </w:rPr>
+        <w:t xml:space="preserve"> </w:t>
+      </w:r>
+      <w:r>
+        <w:rPr>
+          <w:sz w:val="24"/>
+          <w:szCs w:val="24"/>
+        </w:rPr>
+        <w:t>Tim</w:t>
+      </w:r>
+      <w:r>
+        <w:rPr>
+          <w:sz w:val="24"/>
+          <w:szCs w:val="24"/>
+        </w:rPr>
+        <w:t xml:space="preserve"> hat den Chatraum betreten!</w:t>
+      </w:r>
+      <w:r>
+        <w:rPr>
+          <w:sz w:val="24"/>
+          <w:szCs w:val="24"/>
+        </w:rPr>
+        <w:br/>
+        <w:t>Client: .</w:t>
+      </w:r>
+      <w:proofErr w:type="spellStart"/>
+      <w:r>
+        <w:rPr>
+          <w:sz w:val="24"/>
+          <w:szCs w:val="24"/>
+        </w:rPr>
+        <w:t>message</w:t>
+      </w:r>
+      <w:proofErr w:type="spellEnd"/>
+      <w:r>
+        <w:rPr>
+          <w:sz w:val="24"/>
+          <w:szCs w:val="24"/>
+        </w:rPr>
+        <w:t xml:space="preserve"> Hallo</w:t>
+      </w:r>
+      <w:r>
+        <w:rPr>
+          <w:sz w:val="24"/>
+          <w:szCs w:val="24"/>
+        </w:rPr>
+        <w:br/>
+        <w:t>Server: .</w:t>
+      </w:r>
+      <w:proofErr w:type="spellStart"/>
+      <w:r>
+        <w:rPr>
+          <w:sz w:val="24"/>
+          <w:szCs w:val="24"/>
+        </w:rPr>
+        <w:t>message</w:t>
+      </w:r>
+      <w:proofErr w:type="spellEnd"/>
+      <w:r>
+        <w:rPr>
+          <w:sz w:val="24"/>
+          <w:szCs w:val="24"/>
+        </w:rPr>
+        <w:t xml:space="preserve"> </w:t>
+      </w:r>
+      <w:r>
+        <w:rPr>
+          <w:sz w:val="24"/>
+          <w:szCs w:val="24"/>
+        </w:rPr>
+        <w:t>Tim</w:t>
+      </w:r>
+      <w:r>
+        <w:rPr>
+          <w:sz w:val="24"/>
+          <w:szCs w:val="24"/>
+        </w:rPr>
+        <w:t>:</w:t>
+      </w:r>
+      <w:r>
+        <w:rPr>
+          <w:sz w:val="24"/>
+          <w:szCs w:val="24"/>
+        </w:rPr>
+        <w:t xml:space="preserve"> Hallo</w:t>
+      </w:r>
+    </w:p>
+    <w:p>
+      <w:pPr>
+        <w:rPr>
+          <w:sz w:val="28"/>
+          <w:szCs w:val="28"/>
+          <w:u w:val="single"/>
+        </w:rPr>
+      </w:pPr>
+    </w:p>
+    <w:p>
+      <w:pPr>
+        <w:rPr>
+          <w:sz w:val="28"/>
+          <w:szCs w:val="28"/>
+          <w:u w:val="single"/>
+        </w:rPr>
+      </w:pPr>
+      <w:r>
+        <w:rPr>
+          <w:sz w:val="28"/>
+          <w:szCs w:val="28"/>
+          <w:u w:val="single"/>
+        </w:rPr>
+        <w:t xml:space="preserve">Beispielsession bei </w:t>
+      </w:r>
+      <w:proofErr w:type="spellStart"/>
+      <w:r>
+        <w:rPr>
+          <w:sz w:val="28"/>
+          <w:szCs w:val="28"/>
+          <w:u w:val="single"/>
+        </w:rPr>
+        <w:t>Auth</w:t>
+      </w:r>
+      <w:proofErr w:type="spellEnd"/>
+      <w:r>
+        <w:rPr>
+          <w:sz w:val="28"/>
+          <w:szCs w:val="28"/>
+          <w:u w:val="single"/>
+        </w:rPr>
+        <w:t xml:space="preserve"> </w:t>
+      </w:r>
+      <w:r>
+        <w:rPr>
+          <w:sz w:val="28"/>
+          <w:szCs w:val="28"/>
+          <w:u w:val="single"/>
+        </w:rPr>
+        <w:t>Misse</w:t>
+      </w:r>
+      <w:r>
+        <w:rPr>
+          <w:sz w:val="28"/>
+          <w:szCs w:val="28"/>
+          <w:u w:val="single"/>
+        </w:rPr>
+        <w:t>rfolg:</w:t>
+      </w:r>
+    </w:p>
+    <w:p>
+      <w:pPr>
+        <w:rPr>
+          <w:sz w:val="24"/>
+          <w:szCs w:val="24"/>
+        </w:rPr>
+      </w:pPr>
+      <w:r>
+        <w:rPr>
+          <w:sz w:val="24"/>
+          <w:szCs w:val="24"/>
+        </w:rPr>
+        <w:t>Server: .</w:t>
+      </w:r>
+      <w:proofErr w:type="spellStart"/>
+      <w:r>
+        <w:rPr>
+          <w:sz w:val="24"/>
+          <w:szCs w:val="24"/>
+        </w:rPr>
+        <w:t>auth</w:t>
+      </w:r>
+      <w:proofErr w:type="spellEnd"/>
+      <w:r>
+        <w:rPr>
+          <w:sz w:val="24"/>
+          <w:szCs w:val="24"/>
+        </w:rPr>
+        <w:br/>
+        <w:t>Client: Tim</w:t>
+      </w:r>
+      <w:r>
+        <w:rPr>
+          <w:sz w:val="24"/>
+          <w:szCs w:val="24"/>
+        </w:rPr>
+        <w:br/>
+        <w:t>Server: .</w:t>
+      </w:r>
+      <w:proofErr w:type="spellStart"/>
+      <w:r>
+        <w:rPr>
+          <w:sz w:val="24"/>
+          <w:szCs w:val="24"/>
+        </w:rPr>
+        <w:t>authfail</w:t>
+      </w:r>
+      <w:proofErr w:type="spellEnd"/>
+      <w:r>
+        <w:rPr>
+          <w:sz w:val="24"/>
+          <w:szCs w:val="24"/>
+        </w:rPr>
+        <w:br/>
+        <w:t>Server: .</w:t>
+      </w:r>
+      <w:proofErr w:type="spellStart"/>
+      <w:r>
+        <w:rPr>
+          <w:sz w:val="24"/>
+          <w:szCs w:val="24"/>
+        </w:rPr>
+        <w:t>auth</w:t>
+      </w:r>
+      <w:proofErr w:type="spellEnd"/>
+      <w:r>
+        <w:rPr>
+          <w:sz w:val="24"/>
+          <w:szCs w:val="24"/>
+        </w:rPr>
+        <w:br/>
+        <w:t>Client: Tim2</w:t>
+      </w:r>
+      <w:r>
+        <w:rPr>
+          <w:sz w:val="24"/>
+          <w:szCs w:val="24"/>
+        </w:rPr>
+        <w:br/>
+        <w:t>Server: .</w:t>
+      </w:r>
+      <w:proofErr w:type="spellStart"/>
+      <w:r>
+        <w:rPr>
+          <w:sz w:val="24"/>
+          <w:szCs w:val="24"/>
+        </w:rPr>
+        <w:t>new</w:t>
+      </w:r>
+      <w:proofErr w:type="spellEnd"/>
+      <w:r>
+        <w:rPr>
+          <w:sz w:val="24"/>
+          <w:szCs w:val="24"/>
+        </w:rPr>
+        <w:br/>
+        <w:t>Server: .</w:t>
+      </w:r>
+      <w:proofErr w:type="spellStart"/>
+      <w:r>
+        <w:rPr>
+          <w:sz w:val="24"/>
+          <w:szCs w:val="24"/>
+        </w:rPr>
+        <w:t>message</w:t>
+      </w:r>
+      <w:proofErr w:type="spellEnd"/>
+      <w:r>
+        <w:rPr>
+          <w:sz w:val="24"/>
+          <w:szCs w:val="24"/>
+        </w:rPr>
+        <w:t xml:space="preserve"> Tim</w:t>
+      </w:r>
+      <w:r>
+        <w:rPr>
+          <w:sz w:val="24"/>
+          <w:szCs w:val="24"/>
+        </w:rPr>
+        <w:t>2</w:t>
+      </w:r>
+      <w:r>
+        <w:rPr>
+          <w:sz w:val="24"/>
+          <w:szCs w:val="24"/>
+        </w:rPr>
+        <w:t xml:space="preserve"> hat den Chatraum betreten!</w:t>
+      </w:r>
+      <w:r>
+        <w:rPr>
+          <w:sz w:val="24"/>
+          <w:szCs w:val="24"/>
+        </w:rPr>
+        <w:br/>
+        <w:t>Client: .</w:t>
+      </w:r>
+      <w:proofErr w:type="spellStart"/>
+      <w:r>
+        <w:rPr>
+          <w:sz w:val="24"/>
+          <w:szCs w:val="24"/>
+        </w:rPr>
+        <w:t>message</w:t>
+      </w:r>
+      <w:proofErr w:type="spellEnd"/>
+      <w:r>
+        <w:rPr>
+          <w:sz w:val="24"/>
+          <w:szCs w:val="24"/>
+        </w:rPr>
+        <w:t xml:space="preserve"> Hallo</w:t>
+      </w:r>
+      <w:r>
+        <w:rPr>
+          <w:sz w:val="24"/>
+          <w:szCs w:val="24"/>
+        </w:rPr>
+        <w:br/>
+        <w:t>Server: .</w:t>
+      </w:r>
+      <w:proofErr w:type="spellStart"/>
+      <w:r>
+        <w:rPr>
+          <w:sz w:val="24"/>
+          <w:szCs w:val="24"/>
+        </w:rPr>
+        <w:t>message</w:t>
+      </w:r>
+      <w:proofErr w:type="spellEnd"/>
+      <w:r>
+        <w:rPr>
+          <w:sz w:val="24"/>
+          <w:szCs w:val="24"/>
+        </w:rPr>
+        <w:t xml:space="preserve"> Tim</w:t>
+      </w:r>
+      <w:r>
+        <w:rPr>
+          <w:sz w:val="24"/>
+          <w:szCs w:val="24"/>
+        </w:rPr>
+        <w:t>2</w:t>
+      </w:r>
+      <w:r>
+        <w:rPr>
+          <w:sz w:val="24"/>
+          <w:szCs w:val="24"/>
+        </w:rPr>
+        <w:t>: Hallo</w:t>
+      </w:r>
+    </w:p>
+    <w:p>
+      <w:pPr>
+        <w:rPr>
+          <w:sz w:val="28"/>
+          <w:szCs w:val="28"/>
+          <w:u w:val="single"/>
+        </w:rPr>
+      </w:pPr>
+    </w:p>
+    <w:p>
+      <w:pPr>
+        <w:rPr>
+          <w:sz w:val="28"/>
+          <w:szCs w:val="28"/>
+          <w:u w:val="single"/>
+        </w:rPr>
+      </w:pPr>
+    </w:p>
+    <w:p>
+      <w:pPr>
+        <w:rPr>
+          <w:sz w:val="28"/>
+          <w:szCs w:val="28"/>
+          <w:u w:val="single"/>
+        </w:rPr>
+      </w:pPr>
+    </w:p>
+    <w:p>
+      <w:pPr>
+        <w:rPr>
+          <w:sz w:val="28"/>
+          <w:szCs w:val="28"/>
+          <w:u w:val="single"/>
+        </w:rPr>
+      </w:pPr>
+    </w:p>
+    <w:p>
+      <w:pPr>
+        <w:rPr>
+          <w:sz w:val="28"/>
+          <w:szCs w:val="28"/>
+          <w:u w:val="single"/>
+        </w:rPr>
+      </w:pPr>
+    </w:p>
+    <w:p>
+      <w:pPr>
+        <w:rPr>
+          <w:sz w:val="28"/>
+          <w:szCs w:val="28"/>
+          <w:u w:val="single"/>
+        </w:rPr>
+      </w:pPr>
+    </w:p>
+    <w:p>
+      <w:pPr>
+        <w:rPr>
+          <w:sz w:val="28"/>
+          <w:szCs w:val="28"/>
+          <w:u w:val="single"/>
+        </w:rPr>
+      </w:pPr>
+    </w:p>
+    <w:p>
+      <w:pPr>
+        <w:rPr>
+          <w:sz w:val="28"/>
+          <w:szCs w:val="28"/>
+          <w:u w:val="single"/>
+        </w:rPr>
+      </w:pPr>
+    </w:p>
+    <w:p>
+      <w:pPr>
+        <w:rPr>
+          <w:sz w:val="28"/>
+          <w:szCs w:val="28"/>
+          <w:u w:val="single"/>
+        </w:rPr>
+      </w:pPr>
+    </w:p>
+    <w:p>
+      <w:r>
+        <w:rPr>
+          <w:sz w:val="28"/>
+          <w:szCs w:val="28"/>
+          <w:u w:val="single"/>
+        </w:rPr>
+        <w:lastRenderedPageBreak/>
         <w:t xml:space="preserve">3. </w:t>
       </w:r>
     </w:p>
@@ -187,6 +1721,7 @@
           <w:u w:val="single"/>
         </w:rPr>
       </w:pPr>
+      <w:proofErr w:type="spellStart"/>
       <w:r>
         <w:rPr>
           <w:sz w:val="28"/>
@@ -195,36 +1730,57 @@
         </w:rPr>
         <w:t>ChatServer</w:t>
       </w:r>
-    </w:p>
-    <w:p>
-      <w:pPr>
-        <w:rPr>
-          <w:sz w:val="24"/>
-          <w:szCs w:val="24"/>
-          <w:u w:val="single"/>
-        </w:rPr>
-      </w:pPr>
-      <w:r>
-        <w:rPr>
-          <w:sz w:val="24"/>
-          <w:szCs w:val="24"/>
-          <w:u w:val="single"/>
-        </w:rPr>
-        <w:t>Methods:</w:t>
-      </w:r>
-    </w:p>
-    <w:p>
-      <w:pPr>
-        <w:rPr>
-          <w:sz w:val="28"/>
-          <w:szCs w:val="28"/>
-        </w:rPr>
-      </w:pPr>
-      <w:r>
-        <w:t xml:space="preserve">run: (Portnummer) </w:t>
-      </w:r>
-      <w:r>
-        <w:t>startet einen Chatserver welcher neue Verbindungen annimmt und ChatWorkerThreads mit den Sockets erstellt</w:t>
+      <w:proofErr w:type="spellEnd"/>
+    </w:p>
+    <w:p>
+      <w:pPr>
+        <w:rPr>
+          <w:sz w:val="24"/>
+          <w:szCs w:val="24"/>
+          <w:u w:val="single"/>
+        </w:rPr>
+      </w:pPr>
+      <w:proofErr w:type="spellStart"/>
+      <w:r>
+        <w:rPr>
+          <w:sz w:val="24"/>
+          <w:szCs w:val="24"/>
+          <w:u w:val="single"/>
+        </w:rPr>
+        <w:t>Methods</w:t>
+      </w:r>
+      <w:proofErr w:type="spellEnd"/>
+      <w:r>
+        <w:rPr>
+          <w:sz w:val="24"/>
+          <w:szCs w:val="24"/>
+          <w:u w:val="single"/>
+        </w:rPr>
+        <w:t>:</w:t>
+      </w:r>
+    </w:p>
+    <w:p>
+      <w:pPr>
+        <w:rPr>
+          <w:sz w:val="28"/>
+          <w:szCs w:val="28"/>
+        </w:rPr>
+      </w:pPr>
+      <w:proofErr w:type="spellStart"/>
+      <w:r>
+        <w:t>run</w:t>
+      </w:r>
+      <w:proofErr w:type="spellEnd"/>
+      <w:r>
+        <w:t xml:space="preserve">: (Portnummer) startet einen Chatserver welcher neue Verbindungen annimmt und </w:t>
+      </w:r>
+      <w:proofErr w:type="spellStart"/>
+      <w:r>
+        <w:t>ChatWorkerThreads</w:t>
+      </w:r>
+      <w:proofErr w:type="spellEnd"/>
+      <w:r>
+        <w:t xml:space="preserve"> mit den Sockets erstellt</w:t>
       </w:r>
       <w:r>
         <w:br/>
@@ -235,6 +1791,7 @@
       <w:r>
         <w:br/>
       </w:r>
+      <w:proofErr w:type="spellStart"/>
       <w:r>
         <w:rPr>
           <w:sz w:val="28"/>
@@ -242,46 +1799,116 @@
         </w:rPr>
         <w:t>ChatWorkerThread</w:t>
       </w:r>
-    </w:p>
-    <w:p>
-      <w:pPr>
-        <w:rPr>
-          <w:sz w:val="24"/>
-          <w:szCs w:val="24"/>
-          <w:u w:val="single"/>
-        </w:rPr>
-      </w:pPr>
-      <w:r>
-        <w:rPr>
-          <w:sz w:val="24"/>
-          <w:szCs w:val="24"/>
-          <w:u w:val="single"/>
-        </w:rPr>
-        <w:t>Methods:</w:t>
-      </w:r>
-    </w:p>
-    <w:p>
-      <w:r>
-        <w:t>c</w:t>
-      </w:r>
-      <w:r>
-        <w:t>onstructor: (socket) erzeugt einen neuen ChatWorkerThread mit übergebenem TCP-Socket</w:t>
-      </w:r>
-    </w:p>
-    <w:p>
-      <w:r>
-        <w:t xml:space="preserve">run: </w:t>
-      </w:r>
-      <w:r>
-        <w:t xml:space="preserve">authentifiziert zuerst den benutzer um danach </w:t>
-      </w:r>
-      <w:r>
-        <w:t>den input des clients zu verarbeiten und zu broadcasten</w:t>
-      </w:r>
-    </w:p>
-    <w:p>
-      <w:r>
-        <w:t>broadcast: (string) sendet den übergebenen String an alle teilnehmenden clients des „Chatraums“</w:t>
+      <w:proofErr w:type="spellEnd"/>
+    </w:p>
+    <w:p>
+      <w:pPr>
+        <w:rPr>
+          <w:sz w:val="24"/>
+          <w:szCs w:val="24"/>
+          <w:u w:val="single"/>
+        </w:rPr>
+      </w:pPr>
+      <w:proofErr w:type="spellStart"/>
+      <w:r>
+        <w:rPr>
+          <w:sz w:val="24"/>
+          <w:szCs w:val="24"/>
+          <w:u w:val="single"/>
+        </w:rPr>
+        <w:t>Methods</w:t>
+      </w:r>
+      <w:proofErr w:type="spellEnd"/>
+      <w:r>
+        <w:rPr>
+          <w:sz w:val="24"/>
+          <w:szCs w:val="24"/>
+          <w:u w:val="single"/>
+        </w:rPr>
+        <w:t>:</w:t>
+      </w:r>
+    </w:p>
+    <w:p>
+      <w:proofErr w:type="spellStart"/>
+      <w:r>
+        <w:t>constructor</w:t>
+      </w:r>
+      <w:proofErr w:type="spellEnd"/>
+      <w:r>
+        <w:t xml:space="preserve">: (socket) erzeugt einen neuen </w:t>
+      </w:r>
+      <w:proofErr w:type="spellStart"/>
+      <w:r>
+        <w:t>ChatWorkerThread</w:t>
+      </w:r>
+      <w:proofErr w:type="spellEnd"/>
+      <w:r>
+        <w:t xml:space="preserve"> mit übergebenem TCP-Socket</w:t>
+      </w:r>
+    </w:p>
+    <w:p>
+      <w:proofErr w:type="spellStart"/>
+      <w:r>
+        <w:t>run</w:t>
+      </w:r>
+      <w:proofErr w:type="spellEnd"/>
+      <w:r>
+        <w:t xml:space="preserve">: authentifiziert zuerst den </w:t>
+      </w:r>
+      <w:proofErr w:type="spellStart"/>
+      <w:r>
+        <w:t>benutzer</w:t>
+      </w:r>
+      <w:proofErr w:type="spellEnd"/>
+      <w:r>
+        <w:t xml:space="preserve"> um danach den </w:t>
+      </w:r>
+      <w:proofErr w:type="spellStart"/>
+      <w:r>
+        <w:t>input</w:t>
+      </w:r>
+      <w:proofErr w:type="spellEnd"/>
+      <w:r>
+        <w:t xml:space="preserve"> des </w:t>
+      </w:r>
+      <w:proofErr w:type="spellStart"/>
+      <w:r>
+        <w:t>clients</w:t>
+      </w:r>
+      <w:proofErr w:type="spellEnd"/>
+      <w:r>
+        <w:t xml:space="preserve"> zu verarbeiten und zu </w:t>
+      </w:r>
+      <w:proofErr w:type="spellStart"/>
+      <w:r>
+        <w:t>broadcasten</w:t>
+      </w:r>
+      <w:proofErr w:type="spellEnd"/>
+    </w:p>
+    <w:p>
+      <w:proofErr w:type="spellStart"/>
+      <w:r>
+        <w:t>broadcast</w:t>
+      </w:r>
+      <w:proofErr w:type="spellEnd"/>
+      <w:r>
+        <w:t>: (</w:t>
+      </w:r>
+      <w:proofErr w:type="spellStart"/>
+      <w:r>
+        <w:t>string</w:t>
+      </w:r>
+      <w:proofErr w:type="spellEnd"/>
+      <w:r>
+        <w:t xml:space="preserve">) sendet den übergebenen String an alle teilnehmenden </w:t>
+      </w:r>
+      <w:proofErr w:type="spellStart"/>
+      <w:r>
+        <w:t>clients</w:t>
+      </w:r>
+      <w:proofErr w:type="spellEnd"/>
+      <w:r>
+        <w:t xml:space="preserve"> des „Chatraums“</w:t>
       </w:r>
     </w:p>
     <w:p/>
@@ -299,7 +1926,6 @@
           <w:szCs w:val="28"/>
           <w:u w:val="single"/>
         </w:rPr>
-        <w:lastRenderedPageBreak/>
         <w:t>Chatclient</w:t>
       </w:r>
     </w:p>
@@ -311,35 +1937,88 @@
           <w:u w:val="single"/>
         </w:rPr>
       </w:pPr>
-      <w:r>
-        <w:rPr>
-          <w:sz w:val="24"/>
-          <w:szCs w:val="24"/>
-          <w:u w:val="single"/>
-        </w:rPr>
-        <w:t>Methods:</w:t>
-      </w:r>
-    </w:p>
-    <w:p>
-      <w:r>
-        <w:t xml:space="preserve">constructor: erstellt einen neuen Chatclient </w:t>
-      </w:r>
-    </w:p>
-    <w:p>
-      <w:r>
-        <w:t>run: erstellt zunächst die Socketverbindung zum Server um danach den input vom server zu verarbeiten</w:t>
-      </w:r>
-    </w:p>
-    <w:p>
-      <w:r>
-        <w:t>Chatclient benötigt einen Eventmanager der eingegebene Nachrichten zum ChatWorkerThread über den Socket schickt.</w:t>
+      <w:proofErr w:type="spellStart"/>
+      <w:r>
+        <w:rPr>
+          <w:sz w:val="24"/>
+          <w:szCs w:val="24"/>
+          <w:u w:val="single"/>
+        </w:rPr>
+        <w:t>Methods</w:t>
+      </w:r>
+      <w:proofErr w:type="spellEnd"/>
+      <w:r>
+        <w:rPr>
+          <w:sz w:val="24"/>
+          <w:szCs w:val="24"/>
+          <w:u w:val="single"/>
+        </w:rPr>
+        <w:t>:</w:t>
+      </w:r>
+    </w:p>
+    <w:p>
+      <w:proofErr w:type="spellStart"/>
+      <w:r>
+        <w:t>constructor</w:t>
+      </w:r>
+      <w:proofErr w:type="spellEnd"/>
+      <w:r>
+        <w:t xml:space="preserve">: erstellt einen neuen Chatclient </w:t>
+      </w:r>
+    </w:p>
+    <w:p>
+      <w:proofErr w:type="spellStart"/>
+      <w:r>
+        <w:t>run</w:t>
+      </w:r>
+      <w:proofErr w:type="spellEnd"/>
+      <w:r>
+        <w:t xml:space="preserve">: erstellt zunächst die </w:t>
+      </w:r>
+      <w:proofErr w:type="spellStart"/>
+      <w:r>
+        <w:t>Socketverbindung</w:t>
+      </w:r>
+      <w:proofErr w:type="spellEnd"/>
+      <w:r>
+        <w:t xml:space="preserve"> zum Server um danach den </w:t>
+      </w:r>
+      <w:proofErr w:type="spellStart"/>
+      <w:r>
+        <w:t>input</w:t>
+      </w:r>
+      <w:proofErr w:type="spellEnd"/>
+      <w:r>
+        <w:t xml:space="preserve"> vom </w:t>
+      </w:r>
+      <w:proofErr w:type="spellStart"/>
+      <w:r>
+        <w:t>server</w:t>
+      </w:r>
+      <w:proofErr w:type="spellEnd"/>
+      <w:r>
+        <w:t xml:space="preserve"> zu verarbeiten</w:t>
+      </w:r>
+    </w:p>
+    <w:p>
+      <w:r>
+        <w:t xml:space="preserve">Chatclient benötigt einen Eventmanager der eingegebene Nachrichten zum </w:t>
+      </w:r>
+      <w:proofErr w:type="spellStart"/>
+      <w:r>
+        <w:t>ChatWorkerThread</w:t>
+      </w:r>
+      <w:proofErr w:type="spellEnd"/>
+      <w:r>
+        <w:t xml:space="preserve"> über den Socket schickt.</w:t>
       </w:r>
     </w:p>
     <w:sectPr>
       <w:pgSz w:w="11906" w:h="16838"/>
-      <w:pgMar w:top="1417" w:right="1417" w:bottom="1134" w:left="1417" w:header="708" w:footer="708" w:gutter="0"/>
-      <w:cols w:space="708"/>
-      <w:docGrid w:linePitch="360"/>
+      <w:pgMar w:top="1417" w:right="1417" w:bottom="1134" w:left="1417" w:header="0" w:footer="0" w:gutter="0"/>
+      <w:cols w:space="720"/>
+      <w:formProt w:val="0"/>
+      <w:docGrid w:linePitch="360" w:charSpace="-2049"/>
     </w:sectPr>
   </w:body>
 </w:document>
@@ -358,7 +2037,7 @@
     </w:rPrDefault>
     <w:pPrDefault>
       <w:pPr>
-        <w:spacing w:after="160" w:line="259" w:lineRule="auto"/>
+        <w:spacing w:line="256" w:lineRule="auto"/>
       </w:pPr>
     </w:pPrDefault>
   </w:docDefaults>
@@ -738,6 +2417,11 @@
   <w:style w:type="paragraph" w:default="1" w:styleId="Standard">
     <w:name w:val="Normal"/>
     <w:qFormat/>
+    <w:rsid w:val="00345944"/>
+    <w:pPr>
+      <w:suppressAutoHyphens/>
+      <w:spacing w:after="160"/>
+    </w:pPr>
   </w:style>
   <w:style w:type="character" w:default="1" w:styleId="Absatz-Standardschriftart">
     <w:name w:val="Default Paragraph Font"/>
@@ -765,6 +2449,59 @@
     <w:uiPriority w:val="99"/>
     <w:semiHidden/>
     <w:unhideWhenUsed/>
+  </w:style>
+  <w:style w:type="paragraph" w:customStyle="1" w:styleId="Heading">
+    <w:name w:val="Heading"/>
+    <w:basedOn w:val="Standard"/>
+    <w:next w:val="TextBody"/>
+    <w:pPr>
+      <w:keepNext/>
+      <w:spacing w:before="240" w:after="120"/>
+    </w:pPr>
+    <w:rPr>
+      <w:rFonts w:ascii="Liberation Sans" w:eastAsia="Droid Sans Fallback" w:hAnsi="Liberation Sans" w:cs="Droid Sans Devanagari"/>
+      <w:sz w:val="28"/>
+      <w:szCs w:val="28"/>
+    </w:rPr>
+  </w:style>
+  <w:style w:type="paragraph" w:customStyle="1" w:styleId="TextBody">
+    <w:name w:val="Text Body"/>
+    <w:basedOn w:val="Standard"/>
+    <w:pPr>
+      <w:spacing w:after="140" w:line="288" w:lineRule="auto"/>
+    </w:pPr>
+  </w:style>
+  <w:style w:type="paragraph" w:styleId="Liste">
+    <w:name w:val="List"/>
+    <w:basedOn w:val="TextBody"/>
+    <w:rPr>
+      <w:rFonts w:cs="Droid Sans Devanagari"/>
+    </w:rPr>
+  </w:style>
+  <w:style w:type="paragraph" w:styleId="Beschriftung">
+    <w:name w:val="caption"/>
+    <w:basedOn w:val="Standard"/>
+    <w:pPr>
+      <w:suppressLineNumbers/>
+      <w:spacing w:before="120" w:after="120"/>
+    </w:pPr>
+    <w:rPr>
+      <w:rFonts w:cs="Droid Sans Devanagari"/>
+      <w:i/>
+      <w:iCs/>
+      <w:sz w:val="24"/>
+      <w:szCs w:val="24"/>
+    </w:rPr>
+  </w:style>
+  <w:style w:type="paragraph" w:customStyle="1" w:styleId="Index">
+    <w:name w:val="Index"/>
+    <w:basedOn w:val="Standard"/>
+    <w:pPr>
+      <w:suppressLineNumbers/>
+    </w:pPr>
+    <w:rPr>
+      <w:rFonts w:cs="Droid Sans Devanagari"/>
+    </w:rPr>
   </w:style>
 </w:styles>
 </file>

</xml_diff>